<commit_message>
Lap trinh python 2023
</commit_message>
<xml_diff>
--- a/G3B3Ex2_VoiceAssistant_29Huong/G3B3Ex2_VoiceAssistant_29Huong.docx
+++ b/G3B3Ex2_VoiceAssistant_29Huong/G3B3Ex2_VoiceAssistant_29Huong.docx
@@ -3269,6 +3269,16 @@
     </w:p>
     <w:p>
       <w:pPr>
+        <w:spacing w:after="390" w:line="249" w:lineRule="auto"/>
+        <w:ind w:left="-5" w:hanging="10"/>
+        <w:rPr>
+          <w:rFonts w:ascii="Times New Roman" w:eastAsia="Times New Roman" w:hAnsi="Times New Roman" w:cs="Times New Roman"/>
+          <w:sz w:val="21"/>
+        </w:rPr>
+      </w:pPr>
+    </w:p>
+    <w:p>
+      <w:pPr>
         <w:pStyle w:val="Heading1"/>
         <w:ind w:left="-5"/>
         <w:rPr>
@@ -5032,7 +5042,6 @@
         <w:rPr>
           <w:lang w:val="en-US"/>
         </w:rPr>
-        <w:lastRenderedPageBreak/>
         <w:t>Bài mẫu yc2: Cho ch</w:t>
       </w:r>
       <w:r>
@@ -7398,13 +7407,13 @@
     </w:p>
     <w:p>
       <w:r>
+        <w:lastRenderedPageBreak/>
         <w:br/>
       </w:r>
     </w:p>
     <w:p/>
     <w:p>
       <w:r>
-        <w:lastRenderedPageBreak/>
         <w:t>Bài mẫu yc3: lưu file theo tên nhập vào</w:t>
       </w:r>
     </w:p>
@@ -9769,6 +9778,7 @@
           <w:sz w:val="21"/>
           <w:szCs w:val="21"/>
         </w:rPr>
+        <w:lastRenderedPageBreak/>
         <w:t xml:space="preserve">    </w:t>
       </w:r>
       <w:r>
@@ -10062,7 +10072,6 @@
           <w:sz w:val="21"/>
           <w:szCs w:val="21"/>
         </w:rPr>
-        <w:lastRenderedPageBreak/>
         <w:t xml:space="preserve">    </w:t>
       </w:r>
       <w:r>
@@ -10469,6 +10478,7 @@
       </w:pPr>
       <w:r>
         <w:rPr>
+          <w:noProof/>
           <w:lang w:val="en-US"/>
         </w:rPr>
         <w:drawing>
@@ -11729,6 +11739,7 @@
           <w:sz w:val="21"/>
           <w:szCs w:val="21"/>
         </w:rPr>
+        <w:lastRenderedPageBreak/>
         <w:t>if</w:t>
       </w:r>
       <w:r>
@@ -12020,7 +12031,6 @@
           <w:sz w:val="21"/>
           <w:szCs w:val="21"/>
         </w:rPr>
-        <w:lastRenderedPageBreak/>
         <w:t>with</w:t>
       </w:r>
       <w:r>
@@ -13119,25 +13129,7 @@
           <w:sz w:val="21"/>
           <w:szCs w:val="21"/>
         </w:rPr>
-        <w:t>#in</w:t>
-      </w:r>
-      <w:r>
-        <w:rPr>
-          <w:rFonts w:ascii="Consolas" w:eastAsia="Times New Roman" w:hAnsi="Consolas" w:cs="Times New Roman"/>
-          <w:color w:val="6272A4"/>
-          <w:sz w:val="21"/>
-          <w:szCs w:val="21"/>
-        </w:rPr>
-        <w:t xml:space="preserve"> lời nói đầu vào dưới dạng văn bản</w:t>
-      </w:r>
-      <w:r>
-        <w:rPr>
-          <w:rFonts w:ascii="Consolas" w:eastAsia="Times New Roman" w:hAnsi="Consolas" w:cs="Times New Roman"/>
-          <w:color w:val="6272A4"/>
-          <w:sz w:val="21"/>
-          <w:szCs w:val="21"/>
-        </w:rPr>
-        <w:t xml:space="preserve"> </w:t>
+        <w:t xml:space="preserve">#in lời nói đầu vào dưới dạng văn bản </w:t>
       </w:r>
     </w:p>
     <w:p>
@@ -13776,8 +13768,10 @@
       </w:pPr>
       <w:r>
         <w:rPr>
+          <w:noProof/>
           <w:lang w:val="en-US"/>
         </w:rPr>
+        <w:lastRenderedPageBreak/>
         <w:drawing>
           <wp:anchor distT="0" distB="0" distL="114300" distR="114300" simplePos="0" relativeHeight="251658240" behindDoc="0" locked="0" layoutInCell="1" allowOverlap="1" wp14:anchorId="2FFE12FF" wp14:editId="52420DD7">
             <wp:simplePos x="0" y="0"/>

</xml_diff>